<commit_message>
Actualización MATpcascore en MATmultivar
</commit_message>
<xml_diff>
--- a/packages/MATdatatools/MATdatatools_guide_MSWord.docx
+++ b/packages/MATdatatools/MATdatatools_guide_MSWord.docx
@@ -11,7 +11,7 @@
           <w:noProof/>
         </w:rPr>
         <w:pict w14:anchorId="60AB8EE6">
-          <v:rect id="_x0000_s2053" style="position:absolute;left:0;text-align:left;margin-left:-95.8pt;margin-top:-88.05pt;width:634.05pt;height:818.85pt;z-index:-251658240">
+          <v:rect id="_x0000_s2053" style="position:absolute;left:0;text-align:left;margin-left:-95.8pt;margin-top:-88.05pt;width:634.05pt;height:818.85pt;z-index:-251658752">
             <v:fill r:id="rId7" o:title="MATdatatools textura" recolor="t" rotate="t" type="frame"/>
           </v:rect>
         </w:pict>
@@ -395,7 +395,7 @@
               <v:path o:extrusionok="f" gradientshapeok="t" o:connecttype="rect"/>
               <o:lock v:ext="edit" aspectratio="t"/>
             </v:shapetype>
-            <v:shape id="_x0000_i1037" type="#_x0000_t75" alt="" style="width:14.5pt;height:14.5pt"/>
+            <v:shape id="_x0000_i1025" type="#_x0000_t75" alt="" style="width:14.5pt;height:14.5pt"/>
           </w:pict>
         </w:r>
         <w:r>
@@ -429,7 +429,7 @@
             <w:lang w:val="es-ES"/>
           </w:rPr>
           <w:pict w14:anchorId="631E34B4">
-            <v:shape id="_x0000_i1038" type="#_x0000_t75" alt="" style="width:14.5pt;height:14.5pt"/>
+            <v:shape id="_x0000_i1026" type="#_x0000_t75" alt="" style="width:14.5pt;height:14.5pt"/>
           </w:pict>
         </w:r>
         <w:r>
@@ -463,7 +463,7 @@
             <w:lang w:val="es-ES"/>
           </w:rPr>
           <w:pict w14:anchorId="18D8D80D">
-            <v:shape id="_x0000_i1039" type="#_x0000_t75" alt="" style="width:14.5pt;height:14.5pt"/>
+            <v:shape id="_x0000_i1027" type="#_x0000_t75" alt="" style="width:14.5pt;height:14.5pt"/>
           </w:pict>
         </w:r>
         <w:r>
@@ -8453,21 +8453,7 @@
           <w:rStyle w:val="NormalTok"/>
           <w:lang w:val="es-ES"/>
         </w:rPr>
-        <w:t xml:space="preserve">eolica_100, </w:t>
-      </w:r>
-      <w:r>
-        <w:rPr>
-          <w:rStyle w:val="FunctionTok"/>
-          <w:lang w:val="es-ES"/>
-        </w:rPr>
-        <w:t>c</w:t>
-      </w:r>
-      <w:r>
-        <w:rPr>
-          <w:rStyle w:val="NormalTok"/>
-          <w:lang w:val="es-ES"/>
-        </w:rPr>
-        <w:t>(RENECO, ACTIVO, RES, RENFIN, FPIOS, MARGEN))</w:t>
+        <w:t>eolica_100, RENECO, ACTIVO, RES, RENFIN, FPIOS, MARGEN)</w:t>
       </w:r>
     </w:p>
     <w:p>
@@ -11244,44 +11230,17 @@
       </w:r>
       <w:r>
         <w:rPr>
-          <w:lang w:val="es-ES"/>
-        </w:rPr>
-        <w:br/>
-      </w:r>
-      <w:r>
-        <w:rPr>
           <w:rStyle w:val="NormalTok"/>
           <w:lang w:val="es-ES"/>
         </w:rPr>
-        <w:t xml:space="preserve">                   </w:t>
-      </w:r>
-      <w:r>
-        <w:rPr>
-          <w:rStyle w:val="AttributeTok"/>
-          <w:lang w:val="es-ES"/>
-        </w:rPr>
-        <w:t>variables =</w:t>
+        <w:t xml:space="preserve"> </w:t>
       </w:r>
       <w:r>
         <w:rPr>
           <w:rStyle w:val="NormalTok"/>
           <w:lang w:val="es-ES"/>
         </w:rPr>
-        <w:t xml:space="preserve"> </w:t>
-      </w:r>
-      <w:r>
-        <w:rPr>
-          <w:rStyle w:val="FunctionTok"/>
-          <w:lang w:val="es-ES"/>
-        </w:rPr>
-        <w:t>c</w:t>
-      </w:r>
-      <w:r>
-        <w:rPr>
-          <w:rStyle w:val="NormalTok"/>
-          <w:lang w:val="es-ES"/>
-        </w:rPr>
-        <w:t>(RENECO, ACTIVO, RES, RENFIN, FPIOS, MARGEN))</w:t>
+        <w:t>RENECO, ACTIVO, RES, RENFIN, FPIOS, MARGEN)</w:t>
       </w:r>
     </w:p>
     <w:p>
@@ -11475,6 +11434,10 @@
     <w:p>
       <w:pPr>
         <w:pStyle w:val="SourceCode"/>
+        <w:spacing w:after="0"/>
+        <w:rPr>
+          <w:rStyle w:val="VerbatimChar"/>
+        </w:rPr>
       </w:pPr>
       <w:r>
         <w:rPr>
@@ -11585,11 +11548,14 @@
         <w:rPr>
           <w:rStyle w:val="VerbatimChar"/>
         </w:rPr>
-        <w:t xml:space="preserve">## </w:t>
-      </w:r>
-      <w:r>
-        <w:br/>
-      </w:r>
+        <w:t>##</w:t>
+      </w:r>
+    </w:p>
+    <w:p>
+      <w:pPr>
+        <w:pStyle w:val="SourceCode"/>
+        <w:spacing w:after="0"/>
+      </w:pPr>
       <w:r>
         <w:rPr>
           <w:rStyle w:val="VerbatimChar"/>
@@ -12036,6 +12002,11 @@
           </wp:inline>
         </w:drawing>
       </w:r>
+    </w:p>
+    <w:p>
+      <w:pPr>
+        <w:pStyle w:val="SourceCode"/>
+      </w:pPr>
     </w:p>
     <w:p>
       <w:pPr>

</xml_diff>